<commit_message>
calculo de idade com forms atualizado
</commit_message>
<xml_diff>
--- a/Extras/CalculoDataCSharp1.docx
+++ b/Extras/CalculoDataCSharp1.docx
@@ -1168,7 +1168,7 @@
           <w:r>
             <w:fldChar w:fldCharType="separate"/>
           </w:r>
-          <w:hyperlink w:anchor="_Toc57819138" w:history="1">
+          <w:hyperlink w:anchor="_Toc58145981" w:history="1">
             <w:r>
               <w:rPr>
                 <w:rStyle w:val="Hyperlink"/>
@@ -1195,7 +1195,7 @@
                 <w:noProof/>
                 <w:webHidden/>
               </w:rPr>
-              <w:instrText xml:space="preserve"> PAGEREF _Toc57819138 \h </w:instrText>
+              <w:instrText xml:space="preserve"> PAGEREF _Toc58145981 \h </w:instrText>
             </w:r>
             <w:r>
               <w:rPr>
@@ -1239,7 +1239,7 @@
               <w:lang w:eastAsia="pt-BR"/>
             </w:rPr>
           </w:pPr>
-          <w:hyperlink w:anchor="_Toc57819139" w:history="1">
+          <w:hyperlink w:anchor="_Toc58145982" w:history="1">
             <w:r>
               <w:rPr>
                 <w:rStyle w:val="Hyperlink"/>
@@ -1266,7 +1266,7 @@
                 <w:noProof/>
                 <w:webHidden/>
               </w:rPr>
-              <w:instrText xml:space="preserve"> PAGEREF _Toc57819139 \h </w:instrText>
+              <w:instrText xml:space="preserve"> PAGEREF _Toc58145982 \h </w:instrText>
             </w:r>
             <w:r>
               <w:rPr>
@@ -1310,7 +1310,7 @@
               <w:lang w:eastAsia="pt-BR"/>
             </w:rPr>
           </w:pPr>
-          <w:hyperlink w:anchor="_Toc57819140" w:history="1">
+          <w:hyperlink w:anchor="_Toc58145983" w:history="1">
             <w:r>
               <w:rPr>
                 <w:rStyle w:val="Hyperlink"/>
@@ -1337,7 +1337,7 @@
                 <w:noProof/>
                 <w:webHidden/>
               </w:rPr>
-              <w:instrText xml:space="preserve"> PAGEREF _Toc57819140 \h </w:instrText>
+              <w:instrText xml:space="preserve"> PAGEREF _Toc58145983 \h </w:instrText>
             </w:r>
             <w:r>
               <w:rPr>
@@ -1381,7 +1381,7 @@
               <w:lang w:eastAsia="pt-BR"/>
             </w:rPr>
           </w:pPr>
-          <w:hyperlink w:anchor="_Toc57819141" w:history="1">
+          <w:hyperlink w:anchor="_Toc58145984" w:history="1">
             <w:r>
               <w:rPr>
                 <w:rStyle w:val="Hyperlink"/>
@@ -1408,7 +1408,7 @@
                 <w:noProof/>
                 <w:webHidden/>
               </w:rPr>
-              <w:instrText xml:space="preserve"> PAGEREF _Toc57819141 \h </w:instrText>
+              <w:instrText xml:space="preserve"> PAGEREF _Toc58145984 \h </w:instrText>
             </w:r>
             <w:r>
               <w:rPr>
@@ -1452,13 +1452,13 @@
               <w:lang w:eastAsia="pt-BR"/>
             </w:rPr>
           </w:pPr>
-          <w:hyperlink w:anchor="_Toc57819142" w:history="1">
+          <w:hyperlink w:anchor="_Toc58145985" w:history="1">
             <w:r>
               <w:rPr>
                 <w:rStyle w:val="Hyperlink"/>
                 <w:noProof/>
               </w:rPr>
-              <w:t>Github</w:t>
+              <w:t>Codificando</w:t>
             </w:r>
             <w:r>
               <w:rPr>
@@ -1479,7 +1479,7 @@
                 <w:noProof/>
                 <w:webHidden/>
               </w:rPr>
-              <w:instrText xml:space="preserve"> PAGEREF _Toc57819142 \h </w:instrText>
+              <w:instrText xml:space="preserve"> PAGEREF _Toc58145985 \h </w:instrText>
             </w:r>
             <w:r>
               <w:rPr>
@@ -1499,7 +1499,7 @@
                 <w:noProof/>
                 <w:webHidden/>
               </w:rPr>
-              <w:t>3</w:t>
+              <w:t>4</w:t>
             </w:r>
             <w:r>
               <w:rPr>
@@ -1523,12 +1523,154 @@
               <w:lang w:eastAsia="pt-BR"/>
             </w:rPr>
           </w:pPr>
-          <w:hyperlink w:anchor="_Toc57819143" w:history="1">
+          <w:hyperlink w:anchor="_Toc58145986" w:history="1">
             <w:r>
               <w:rPr>
                 <w:rStyle w:val="Hyperlink"/>
                 <w:noProof/>
               </w:rPr>
+              <w:t>Código:</w:t>
+            </w:r>
+            <w:r>
+              <w:rPr>
+                <w:noProof/>
+                <w:webHidden/>
+              </w:rPr>
+              <w:tab/>
+            </w:r>
+            <w:r>
+              <w:rPr>
+                <w:noProof/>
+                <w:webHidden/>
+              </w:rPr>
+              <w:fldChar w:fldCharType="begin"/>
+            </w:r>
+            <w:r>
+              <w:rPr>
+                <w:noProof/>
+                <w:webHidden/>
+              </w:rPr>
+              <w:instrText xml:space="preserve"> PAGEREF _Toc58145986 \h </w:instrText>
+            </w:r>
+            <w:r>
+              <w:rPr>
+                <w:noProof/>
+                <w:webHidden/>
+              </w:rPr>
+            </w:r>
+            <w:r>
+              <w:rPr>
+                <w:noProof/>
+                <w:webHidden/>
+              </w:rPr>
+              <w:fldChar w:fldCharType="separate"/>
+            </w:r>
+            <w:r>
+              <w:rPr>
+                <w:noProof/>
+                <w:webHidden/>
+              </w:rPr>
+              <w:t>6</w:t>
+            </w:r>
+            <w:r>
+              <w:rPr>
+                <w:noProof/>
+                <w:webHidden/>
+              </w:rPr>
+              <w:fldChar w:fldCharType="end"/>
+            </w:r>
+          </w:hyperlink>
+        </w:p>
+        <w:p>
+          <w:pPr>
+            <w:pStyle w:val="Sumrio1"/>
+            <w:tabs>
+              <w:tab w:val="right" w:leader="dot" w:pos="8494"/>
+            </w:tabs>
+            <w:rPr>
+              <w:rFonts w:asciiTheme="minorHAnsi" w:eastAsiaTheme="minorEastAsia" w:hAnsiTheme="minorHAnsi"/>
+              <w:noProof/>
+              <w:sz w:val="22"/>
+              <w:lang w:eastAsia="pt-BR"/>
+            </w:rPr>
+          </w:pPr>
+          <w:hyperlink w:anchor="_Toc58145987" w:history="1">
+            <w:r>
+              <w:rPr>
+                <w:rStyle w:val="Hyperlink"/>
+                <w:noProof/>
+              </w:rPr>
+              <w:t>Github</w:t>
+            </w:r>
+            <w:r>
+              <w:rPr>
+                <w:noProof/>
+                <w:webHidden/>
+              </w:rPr>
+              <w:tab/>
+            </w:r>
+            <w:r>
+              <w:rPr>
+                <w:noProof/>
+                <w:webHidden/>
+              </w:rPr>
+              <w:fldChar w:fldCharType="begin"/>
+            </w:r>
+            <w:r>
+              <w:rPr>
+                <w:noProof/>
+                <w:webHidden/>
+              </w:rPr>
+              <w:instrText xml:space="preserve"> PAGEREF _Toc58145987 \h </w:instrText>
+            </w:r>
+            <w:r>
+              <w:rPr>
+                <w:noProof/>
+                <w:webHidden/>
+              </w:rPr>
+            </w:r>
+            <w:r>
+              <w:rPr>
+                <w:noProof/>
+                <w:webHidden/>
+              </w:rPr>
+              <w:fldChar w:fldCharType="separate"/>
+            </w:r>
+            <w:r>
+              <w:rPr>
+                <w:noProof/>
+                <w:webHidden/>
+              </w:rPr>
+              <w:t>7</w:t>
+            </w:r>
+            <w:r>
+              <w:rPr>
+                <w:noProof/>
+                <w:webHidden/>
+              </w:rPr>
+              <w:fldChar w:fldCharType="end"/>
+            </w:r>
+          </w:hyperlink>
+        </w:p>
+        <w:p>
+          <w:pPr>
+            <w:pStyle w:val="Sumrio1"/>
+            <w:tabs>
+              <w:tab w:val="right" w:leader="dot" w:pos="8494"/>
+            </w:tabs>
+            <w:rPr>
+              <w:rFonts w:asciiTheme="minorHAnsi" w:eastAsiaTheme="minorEastAsia" w:hAnsiTheme="minorHAnsi"/>
+              <w:noProof/>
+              <w:sz w:val="22"/>
+              <w:lang w:eastAsia="pt-BR"/>
+            </w:rPr>
+          </w:pPr>
+          <w:hyperlink w:anchor="_Toc58145988" w:history="1">
+            <w:r>
+              <w:rPr>
+                <w:rStyle w:val="Hyperlink"/>
+                <w:noProof/>
+              </w:rPr>
               <w:t>Conclusão</w:t>
             </w:r>
             <w:r>
@@ -1550,7 +1692,7 @@
                 <w:noProof/>
                 <w:webHidden/>
               </w:rPr>
-              <w:instrText xml:space="preserve"> PAGEREF _Toc57819143 \h </w:instrText>
+              <w:instrText xml:space="preserve"> PAGEREF _Toc58145988 \h </w:instrText>
             </w:r>
             <w:r>
               <w:rPr>
@@ -1570,7 +1712,7 @@
                 <w:noProof/>
                 <w:webHidden/>
               </w:rPr>
-              <w:t>3</w:t>
+              <w:t>7</w:t>
             </w:r>
             <w:r>
               <w:rPr>
@@ -1605,17 +1747,19 @@
           <w:docGrid w:linePitch="360"/>
         </w:sectPr>
       </w:pPr>
+      <w:bookmarkStart w:id="0" w:name="_GoBack"/>
+      <w:bookmarkEnd w:id="0"/>
     </w:p>
     <w:p>
       <w:pPr>
         <w:pStyle w:val="Ttulo1"/>
       </w:pPr>
-      <w:bookmarkStart w:id="0" w:name="_Toc57819138"/>
+      <w:bookmarkStart w:id="1" w:name="_Toc58145981"/>
       <w:r>
         <w:lastRenderedPageBreak/>
         <w:t>Introdução</w:t>
       </w:r>
-      <w:bookmarkEnd w:id="0"/>
+      <w:bookmarkEnd w:id="1"/>
     </w:p>
     <w:p>
       <w:r>
@@ -1651,13 +1795,13 @@
       <w:pPr>
         <w:pStyle w:val="Ttulo1"/>
       </w:pPr>
-      <w:bookmarkStart w:id="1" w:name="_Toc21338732"/>
-      <w:bookmarkStart w:id="2" w:name="_Toc57819139"/>
+      <w:bookmarkStart w:id="2" w:name="_Toc21338732"/>
+      <w:bookmarkStart w:id="3" w:name="_Toc58145982"/>
       <w:r>
         <w:t>Ferramentas necessárias</w:t>
       </w:r>
-      <w:bookmarkEnd w:id="1"/>
       <w:bookmarkEnd w:id="2"/>
+      <w:bookmarkEnd w:id="3"/>
       <w:r>
         <w:t xml:space="preserve"> </w:t>
       </w:r>
@@ -1666,13 +1810,13 @@
       <w:pPr>
         <w:pStyle w:val="Ttulo2"/>
       </w:pPr>
-      <w:bookmarkStart w:id="3" w:name="_Toc21338734"/>
-      <w:bookmarkStart w:id="4" w:name="_Toc57819140"/>
+      <w:bookmarkStart w:id="4" w:name="_Toc21338734"/>
+      <w:bookmarkStart w:id="5" w:name="_Toc58145983"/>
       <w:r>
         <w:t>Visual Studio</w:t>
       </w:r>
-      <w:bookmarkEnd w:id="3"/>
       <w:bookmarkEnd w:id="4"/>
+      <w:bookmarkEnd w:id="5"/>
       <w:r>
         <w:t xml:space="preserve"> </w:t>
       </w:r>
@@ -1687,8 +1831,8 @@
       <w:pPr>
         <w:pStyle w:val="Ttulo2"/>
       </w:pPr>
-      <w:bookmarkStart w:id="5" w:name="_Toc21338737"/>
-      <w:bookmarkStart w:id="6" w:name="_Toc57819141"/>
+      <w:bookmarkStart w:id="6" w:name="_Toc21338737"/>
+      <w:bookmarkStart w:id="7" w:name="_Toc58145984"/>
       <w:r>
         <w:t xml:space="preserve">Criando a camada </w:t>
       </w:r>
@@ -1696,8 +1840,8 @@
       <w:r>
         <w:t>View</w:t>
       </w:r>
-      <w:bookmarkEnd w:id="5"/>
       <w:bookmarkEnd w:id="6"/>
+      <w:bookmarkEnd w:id="7"/>
       <w:proofErr w:type="spellEnd"/>
     </w:p>
     <w:p>
@@ -2021,9 +2165,11 @@
       <w:pPr>
         <w:pStyle w:val="Ttulo1"/>
       </w:pPr>
+      <w:bookmarkStart w:id="8" w:name="_Toc58145985"/>
       <w:r>
         <w:t>Codificando</w:t>
       </w:r>
+      <w:bookmarkEnd w:id="8"/>
     </w:p>
     <w:p>
       <w:r>
@@ -2167,6 +2313,19 @@
     </w:p>
     <w:p>
       <w:r>
+        <w:t xml:space="preserve">Obs. Se naquele ano a data não tiver ocorrido ainda, quer dizer que a idade (ano) ainda não foi </w:t>
+      </w:r>
+      <w:proofErr w:type="gramStart"/>
+      <w:r>
+        <w:t>concluído</w:t>
+      </w:r>
+      <w:proofErr w:type="gramEnd"/>
+      <w:r>
+        <w:t xml:space="preserve">.  </w:t>
+      </w:r>
+    </w:p>
+    <w:p>
+      <w:r>
         <w:t xml:space="preserve">Compile e realize testes. </w:t>
       </w:r>
     </w:p>
@@ -2221,9 +2380,1697 @@
     </w:p>
     <w:p/>
     <w:p>
-      <w:bookmarkStart w:id="7" w:name="_GoBack"/>
-      <w:bookmarkEnd w:id="7"/>
-    </w:p>
+      <w:pPr>
+        <w:spacing w:line="259" w:lineRule="auto"/>
+        <w:jc w:val="left"/>
+      </w:pPr>
+      <w:r>
+        <w:br w:type="page"/>
+      </w:r>
+    </w:p>
+    <w:p>
+      <w:pPr>
+        <w:pStyle w:val="Ttulo1"/>
+      </w:pPr>
+      <w:bookmarkStart w:id="9" w:name="_Toc58145986"/>
+      <w:r>
+        <w:lastRenderedPageBreak/>
+        <w:t>Código:</w:t>
+      </w:r>
+      <w:bookmarkEnd w:id="9"/>
+    </w:p>
+    <w:p>
+      <w:pPr>
+        <w:autoSpaceDE w:val="0"/>
+        <w:autoSpaceDN w:val="0"/>
+        <w:adjustRightInd w:val="0"/>
+        <w:spacing w:after="0" w:line="240" w:lineRule="auto"/>
+        <w:jc w:val="left"/>
+        <w:rPr>
+          <w:rFonts w:ascii="Consolas" w:hAnsi="Consolas" w:cs="Consolas"/>
+          <w:color w:val="000000"/>
+          <w:sz w:val="19"/>
+          <w:szCs w:val="19"/>
+        </w:rPr>
+      </w:pPr>
+      <w:proofErr w:type="spellStart"/>
+      <w:proofErr w:type="gramStart"/>
+      <w:r>
+        <w:rPr>
+          <w:rFonts w:ascii="Consolas" w:hAnsi="Consolas" w:cs="Consolas"/>
+          <w:color w:val="0000FF"/>
+          <w:sz w:val="19"/>
+          <w:szCs w:val="19"/>
+        </w:rPr>
+        <w:t>using</w:t>
+      </w:r>
+      <w:proofErr w:type="spellEnd"/>
+      <w:proofErr w:type="gramEnd"/>
+      <w:r>
+        <w:rPr>
+          <w:rFonts w:ascii="Consolas" w:hAnsi="Consolas" w:cs="Consolas"/>
+          <w:color w:val="000000"/>
+          <w:sz w:val="19"/>
+          <w:szCs w:val="19"/>
+        </w:rPr>
+        <w:t xml:space="preserve"> System;</w:t>
+      </w:r>
+    </w:p>
+    <w:p>
+      <w:pPr>
+        <w:autoSpaceDE w:val="0"/>
+        <w:autoSpaceDN w:val="0"/>
+        <w:adjustRightInd w:val="0"/>
+        <w:spacing w:after="0" w:line="240" w:lineRule="auto"/>
+        <w:jc w:val="left"/>
+        <w:rPr>
+          <w:rFonts w:ascii="Consolas" w:hAnsi="Consolas" w:cs="Consolas"/>
+          <w:color w:val="000000"/>
+          <w:sz w:val="19"/>
+          <w:szCs w:val="19"/>
+        </w:rPr>
+      </w:pPr>
+      <w:proofErr w:type="spellStart"/>
+      <w:proofErr w:type="gramStart"/>
+      <w:r>
+        <w:rPr>
+          <w:rFonts w:ascii="Consolas" w:hAnsi="Consolas" w:cs="Consolas"/>
+          <w:color w:val="0000FF"/>
+          <w:sz w:val="19"/>
+          <w:szCs w:val="19"/>
+        </w:rPr>
+        <w:t>using</w:t>
+      </w:r>
+      <w:proofErr w:type="spellEnd"/>
+      <w:proofErr w:type="gramEnd"/>
+      <w:r>
+        <w:rPr>
+          <w:rFonts w:ascii="Consolas" w:hAnsi="Consolas" w:cs="Consolas"/>
+          <w:color w:val="000000"/>
+          <w:sz w:val="19"/>
+          <w:szCs w:val="19"/>
+        </w:rPr>
+        <w:t xml:space="preserve"> </w:t>
+      </w:r>
+      <w:proofErr w:type="spellStart"/>
+      <w:r>
+        <w:rPr>
+          <w:rFonts w:ascii="Consolas" w:hAnsi="Consolas" w:cs="Consolas"/>
+          <w:color w:val="000000"/>
+          <w:sz w:val="19"/>
+          <w:szCs w:val="19"/>
+        </w:rPr>
+        <w:t>System.Windows.Forms</w:t>
+      </w:r>
+      <w:proofErr w:type="spellEnd"/>
+      <w:r>
+        <w:rPr>
+          <w:rFonts w:ascii="Consolas" w:hAnsi="Consolas" w:cs="Consolas"/>
+          <w:color w:val="000000"/>
+          <w:sz w:val="19"/>
+          <w:szCs w:val="19"/>
+        </w:rPr>
+        <w:t>;</w:t>
+      </w:r>
+    </w:p>
+    <w:p>
+      <w:pPr>
+        <w:autoSpaceDE w:val="0"/>
+        <w:autoSpaceDN w:val="0"/>
+        <w:adjustRightInd w:val="0"/>
+        <w:spacing w:after="0" w:line="240" w:lineRule="auto"/>
+        <w:jc w:val="left"/>
+        <w:rPr>
+          <w:rFonts w:ascii="Consolas" w:hAnsi="Consolas" w:cs="Consolas"/>
+          <w:color w:val="000000"/>
+          <w:sz w:val="19"/>
+          <w:szCs w:val="19"/>
+        </w:rPr>
+      </w:pPr>
+    </w:p>
+    <w:p>
+      <w:pPr>
+        <w:autoSpaceDE w:val="0"/>
+        <w:autoSpaceDN w:val="0"/>
+        <w:adjustRightInd w:val="0"/>
+        <w:spacing w:after="0" w:line="240" w:lineRule="auto"/>
+        <w:jc w:val="left"/>
+        <w:rPr>
+          <w:rFonts w:ascii="Consolas" w:hAnsi="Consolas" w:cs="Consolas"/>
+          <w:color w:val="000000"/>
+          <w:sz w:val="19"/>
+          <w:szCs w:val="19"/>
+        </w:rPr>
+      </w:pPr>
+      <w:proofErr w:type="spellStart"/>
+      <w:proofErr w:type="gramStart"/>
+      <w:r>
+        <w:rPr>
+          <w:rFonts w:ascii="Consolas" w:hAnsi="Consolas" w:cs="Consolas"/>
+          <w:color w:val="0000FF"/>
+          <w:sz w:val="19"/>
+          <w:szCs w:val="19"/>
+        </w:rPr>
+        <w:t>namespace</w:t>
+      </w:r>
+      <w:proofErr w:type="spellEnd"/>
+      <w:proofErr w:type="gramEnd"/>
+      <w:r>
+        <w:rPr>
+          <w:rFonts w:ascii="Consolas" w:hAnsi="Consolas" w:cs="Consolas"/>
+          <w:color w:val="000000"/>
+          <w:sz w:val="19"/>
+          <w:szCs w:val="19"/>
+        </w:rPr>
+        <w:t xml:space="preserve"> </w:t>
+      </w:r>
+      <w:proofErr w:type="spellStart"/>
+      <w:r>
+        <w:rPr>
+          <w:rFonts w:ascii="Consolas" w:hAnsi="Consolas" w:cs="Consolas"/>
+          <w:color w:val="000000"/>
+          <w:sz w:val="19"/>
+          <w:szCs w:val="19"/>
+        </w:rPr>
+        <w:t>CalculaIdade</w:t>
+      </w:r>
+      <w:proofErr w:type="spellEnd"/>
+    </w:p>
+    <w:p>
+      <w:pPr>
+        <w:autoSpaceDE w:val="0"/>
+        <w:autoSpaceDN w:val="0"/>
+        <w:adjustRightInd w:val="0"/>
+        <w:spacing w:after="0" w:line="240" w:lineRule="auto"/>
+        <w:jc w:val="left"/>
+        <w:rPr>
+          <w:rFonts w:ascii="Consolas" w:hAnsi="Consolas" w:cs="Consolas"/>
+          <w:color w:val="000000"/>
+          <w:sz w:val="19"/>
+          <w:szCs w:val="19"/>
+        </w:rPr>
+      </w:pPr>
+      <w:r>
+        <w:rPr>
+          <w:rFonts w:ascii="Consolas" w:hAnsi="Consolas" w:cs="Consolas"/>
+          <w:color w:val="000000"/>
+          <w:sz w:val="19"/>
+          <w:szCs w:val="19"/>
+        </w:rPr>
+        <w:t>{</w:t>
+      </w:r>
+    </w:p>
+    <w:p>
+      <w:pPr>
+        <w:autoSpaceDE w:val="0"/>
+        <w:autoSpaceDN w:val="0"/>
+        <w:adjustRightInd w:val="0"/>
+        <w:spacing w:after="0" w:line="240" w:lineRule="auto"/>
+        <w:jc w:val="left"/>
+        <w:rPr>
+          <w:rFonts w:ascii="Consolas" w:hAnsi="Consolas" w:cs="Consolas"/>
+          <w:color w:val="000000"/>
+          <w:sz w:val="19"/>
+          <w:szCs w:val="19"/>
+        </w:rPr>
+      </w:pPr>
+      <w:r>
+        <w:rPr>
+          <w:rFonts w:ascii="Consolas" w:hAnsi="Consolas" w:cs="Consolas"/>
+          <w:color w:val="000000"/>
+          <w:sz w:val="19"/>
+          <w:szCs w:val="19"/>
+        </w:rPr>
+        <w:t xml:space="preserve">    </w:t>
+      </w:r>
+      <w:proofErr w:type="spellStart"/>
+      <w:proofErr w:type="gramStart"/>
+      <w:r>
+        <w:rPr>
+          <w:rFonts w:ascii="Consolas" w:hAnsi="Consolas" w:cs="Consolas"/>
+          <w:color w:val="0000FF"/>
+          <w:sz w:val="19"/>
+          <w:szCs w:val="19"/>
+        </w:rPr>
+        <w:t>public</w:t>
+      </w:r>
+      <w:proofErr w:type="spellEnd"/>
+      <w:proofErr w:type="gramEnd"/>
+      <w:r>
+        <w:rPr>
+          <w:rFonts w:ascii="Consolas" w:hAnsi="Consolas" w:cs="Consolas"/>
+          <w:color w:val="000000"/>
+          <w:sz w:val="19"/>
+          <w:szCs w:val="19"/>
+        </w:rPr>
+        <w:t xml:space="preserve"> </w:t>
+      </w:r>
+      <w:proofErr w:type="spellStart"/>
+      <w:r>
+        <w:rPr>
+          <w:rFonts w:ascii="Consolas" w:hAnsi="Consolas" w:cs="Consolas"/>
+          <w:color w:val="0000FF"/>
+          <w:sz w:val="19"/>
+          <w:szCs w:val="19"/>
+        </w:rPr>
+        <w:t>partial</w:t>
+      </w:r>
+      <w:proofErr w:type="spellEnd"/>
+      <w:r>
+        <w:rPr>
+          <w:rFonts w:ascii="Consolas" w:hAnsi="Consolas" w:cs="Consolas"/>
+          <w:color w:val="000000"/>
+          <w:sz w:val="19"/>
+          <w:szCs w:val="19"/>
+        </w:rPr>
+        <w:t xml:space="preserve"> </w:t>
+      </w:r>
+      <w:proofErr w:type="spellStart"/>
+      <w:r>
+        <w:rPr>
+          <w:rFonts w:ascii="Consolas" w:hAnsi="Consolas" w:cs="Consolas"/>
+          <w:color w:val="0000FF"/>
+          <w:sz w:val="19"/>
+          <w:szCs w:val="19"/>
+        </w:rPr>
+        <w:t>class</w:t>
+      </w:r>
+      <w:proofErr w:type="spellEnd"/>
+      <w:r>
+        <w:rPr>
+          <w:rFonts w:ascii="Consolas" w:hAnsi="Consolas" w:cs="Consolas"/>
+          <w:color w:val="000000"/>
+          <w:sz w:val="19"/>
+          <w:szCs w:val="19"/>
+        </w:rPr>
+        <w:t xml:space="preserve"> </w:t>
+      </w:r>
+      <w:r>
+        <w:rPr>
+          <w:rFonts w:ascii="Consolas" w:hAnsi="Consolas" w:cs="Consolas"/>
+          <w:color w:val="2B91AF"/>
+          <w:sz w:val="19"/>
+          <w:szCs w:val="19"/>
+        </w:rPr>
+        <w:t>Form1</w:t>
+      </w:r>
+      <w:r>
+        <w:rPr>
+          <w:rFonts w:ascii="Consolas" w:hAnsi="Consolas" w:cs="Consolas"/>
+          <w:color w:val="000000"/>
+          <w:sz w:val="19"/>
+          <w:szCs w:val="19"/>
+        </w:rPr>
+        <w:t xml:space="preserve"> : </w:t>
+      </w:r>
+      <w:proofErr w:type="spellStart"/>
+      <w:r>
+        <w:rPr>
+          <w:rFonts w:ascii="Consolas" w:hAnsi="Consolas" w:cs="Consolas"/>
+          <w:color w:val="000000"/>
+          <w:sz w:val="19"/>
+          <w:szCs w:val="19"/>
+        </w:rPr>
+        <w:t>Form</w:t>
+      </w:r>
+      <w:proofErr w:type="spellEnd"/>
+    </w:p>
+    <w:p>
+      <w:pPr>
+        <w:autoSpaceDE w:val="0"/>
+        <w:autoSpaceDN w:val="0"/>
+        <w:adjustRightInd w:val="0"/>
+        <w:spacing w:after="0" w:line="240" w:lineRule="auto"/>
+        <w:jc w:val="left"/>
+        <w:rPr>
+          <w:rFonts w:ascii="Consolas" w:hAnsi="Consolas" w:cs="Consolas"/>
+          <w:color w:val="000000"/>
+          <w:sz w:val="19"/>
+          <w:szCs w:val="19"/>
+        </w:rPr>
+      </w:pPr>
+      <w:r>
+        <w:rPr>
+          <w:rFonts w:ascii="Consolas" w:hAnsi="Consolas" w:cs="Consolas"/>
+          <w:color w:val="000000"/>
+          <w:sz w:val="19"/>
+          <w:szCs w:val="19"/>
+        </w:rPr>
+        <w:t xml:space="preserve">    {</w:t>
+      </w:r>
+    </w:p>
+    <w:p>
+      <w:pPr>
+        <w:autoSpaceDE w:val="0"/>
+        <w:autoSpaceDN w:val="0"/>
+        <w:adjustRightInd w:val="0"/>
+        <w:spacing w:after="0" w:line="240" w:lineRule="auto"/>
+        <w:jc w:val="left"/>
+        <w:rPr>
+          <w:rFonts w:ascii="Consolas" w:hAnsi="Consolas" w:cs="Consolas"/>
+          <w:color w:val="000000"/>
+          <w:sz w:val="19"/>
+          <w:szCs w:val="19"/>
+        </w:rPr>
+      </w:pPr>
+      <w:r>
+        <w:rPr>
+          <w:rFonts w:ascii="Consolas" w:hAnsi="Consolas" w:cs="Consolas"/>
+          <w:color w:val="000000"/>
+          <w:sz w:val="19"/>
+          <w:szCs w:val="19"/>
+        </w:rPr>
+        <w:t xml:space="preserve">        </w:t>
+      </w:r>
+      <w:proofErr w:type="spellStart"/>
+      <w:proofErr w:type="gramStart"/>
+      <w:r>
+        <w:rPr>
+          <w:rFonts w:ascii="Consolas" w:hAnsi="Consolas" w:cs="Consolas"/>
+          <w:color w:val="0000FF"/>
+          <w:sz w:val="19"/>
+          <w:szCs w:val="19"/>
+        </w:rPr>
+        <w:t>public</w:t>
+      </w:r>
+      <w:proofErr w:type="spellEnd"/>
+      <w:proofErr w:type="gramEnd"/>
+      <w:r>
+        <w:rPr>
+          <w:rFonts w:ascii="Consolas" w:hAnsi="Consolas" w:cs="Consolas"/>
+          <w:color w:val="000000"/>
+          <w:sz w:val="19"/>
+          <w:szCs w:val="19"/>
+        </w:rPr>
+        <w:t xml:space="preserve"> </w:t>
+      </w:r>
+      <w:r>
+        <w:rPr>
+          <w:rFonts w:ascii="Consolas" w:hAnsi="Consolas" w:cs="Consolas"/>
+          <w:color w:val="2B91AF"/>
+          <w:sz w:val="19"/>
+          <w:szCs w:val="19"/>
+        </w:rPr>
+        <w:t>Form1</w:t>
+      </w:r>
+      <w:r>
+        <w:rPr>
+          <w:rFonts w:ascii="Consolas" w:hAnsi="Consolas" w:cs="Consolas"/>
+          <w:color w:val="000000"/>
+          <w:sz w:val="19"/>
+          <w:szCs w:val="19"/>
+        </w:rPr>
+        <w:t>()</w:t>
+      </w:r>
+    </w:p>
+    <w:p>
+      <w:pPr>
+        <w:autoSpaceDE w:val="0"/>
+        <w:autoSpaceDN w:val="0"/>
+        <w:adjustRightInd w:val="0"/>
+        <w:spacing w:after="0" w:line="240" w:lineRule="auto"/>
+        <w:jc w:val="left"/>
+        <w:rPr>
+          <w:rFonts w:ascii="Consolas" w:hAnsi="Consolas" w:cs="Consolas"/>
+          <w:color w:val="000000"/>
+          <w:sz w:val="19"/>
+          <w:szCs w:val="19"/>
+        </w:rPr>
+      </w:pPr>
+      <w:r>
+        <w:rPr>
+          <w:rFonts w:ascii="Consolas" w:hAnsi="Consolas" w:cs="Consolas"/>
+          <w:color w:val="000000"/>
+          <w:sz w:val="19"/>
+          <w:szCs w:val="19"/>
+        </w:rPr>
+        <w:t xml:space="preserve">        {</w:t>
+      </w:r>
+    </w:p>
+    <w:p>
+      <w:pPr>
+        <w:autoSpaceDE w:val="0"/>
+        <w:autoSpaceDN w:val="0"/>
+        <w:adjustRightInd w:val="0"/>
+        <w:spacing w:after="0" w:line="240" w:lineRule="auto"/>
+        <w:jc w:val="left"/>
+        <w:rPr>
+          <w:rFonts w:ascii="Consolas" w:hAnsi="Consolas" w:cs="Consolas"/>
+          <w:color w:val="000000"/>
+          <w:sz w:val="19"/>
+          <w:szCs w:val="19"/>
+        </w:rPr>
+      </w:pPr>
+      <w:r>
+        <w:rPr>
+          <w:rFonts w:ascii="Consolas" w:hAnsi="Consolas" w:cs="Consolas"/>
+          <w:color w:val="000000"/>
+          <w:sz w:val="19"/>
+          <w:szCs w:val="19"/>
+        </w:rPr>
+        <w:t xml:space="preserve">            </w:t>
+      </w:r>
+      <w:proofErr w:type="spellStart"/>
+      <w:proofErr w:type="gramStart"/>
+      <w:r>
+        <w:rPr>
+          <w:rFonts w:ascii="Consolas" w:hAnsi="Consolas" w:cs="Consolas"/>
+          <w:color w:val="000000"/>
+          <w:sz w:val="19"/>
+          <w:szCs w:val="19"/>
+        </w:rPr>
+        <w:t>InitializeComponent</w:t>
+      </w:r>
+      <w:proofErr w:type="spellEnd"/>
+      <w:r>
+        <w:rPr>
+          <w:rFonts w:ascii="Consolas" w:hAnsi="Consolas" w:cs="Consolas"/>
+          <w:color w:val="000000"/>
+          <w:sz w:val="19"/>
+          <w:szCs w:val="19"/>
+        </w:rPr>
+        <w:t>(</w:t>
+      </w:r>
+      <w:proofErr w:type="gramEnd"/>
+      <w:r>
+        <w:rPr>
+          <w:rFonts w:ascii="Consolas" w:hAnsi="Consolas" w:cs="Consolas"/>
+          <w:color w:val="000000"/>
+          <w:sz w:val="19"/>
+          <w:szCs w:val="19"/>
+        </w:rPr>
+        <w:t>);</w:t>
+      </w:r>
+    </w:p>
+    <w:p>
+      <w:pPr>
+        <w:autoSpaceDE w:val="0"/>
+        <w:autoSpaceDN w:val="0"/>
+        <w:adjustRightInd w:val="0"/>
+        <w:spacing w:after="0" w:line="240" w:lineRule="auto"/>
+        <w:jc w:val="left"/>
+        <w:rPr>
+          <w:rFonts w:ascii="Consolas" w:hAnsi="Consolas" w:cs="Consolas"/>
+          <w:color w:val="000000"/>
+          <w:sz w:val="19"/>
+          <w:szCs w:val="19"/>
+        </w:rPr>
+      </w:pPr>
+      <w:r>
+        <w:rPr>
+          <w:rFonts w:ascii="Consolas" w:hAnsi="Consolas" w:cs="Consolas"/>
+          <w:color w:val="000000"/>
+          <w:sz w:val="19"/>
+          <w:szCs w:val="19"/>
+        </w:rPr>
+        <w:t xml:space="preserve">        }</w:t>
+      </w:r>
+    </w:p>
+    <w:p>
+      <w:pPr>
+        <w:autoSpaceDE w:val="0"/>
+        <w:autoSpaceDN w:val="0"/>
+        <w:adjustRightInd w:val="0"/>
+        <w:spacing w:after="0" w:line="240" w:lineRule="auto"/>
+        <w:jc w:val="left"/>
+        <w:rPr>
+          <w:rFonts w:ascii="Consolas" w:hAnsi="Consolas" w:cs="Consolas"/>
+          <w:color w:val="000000"/>
+          <w:sz w:val="19"/>
+          <w:szCs w:val="19"/>
+        </w:rPr>
+      </w:pPr>
+    </w:p>
+    <w:p>
+      <w:pPr>
+        <w:autoSpaceDE w:val="0"/>
+        <w:autoSpaceDN w:val="0"/>
+        <w:adjustRightInd w:val="0"/>
+        <w:spacing w:after="0" w:line="240" w:lineRule="auto"/>
+        <w:jc w:val="left"/>
+        <w:rPr>
+          <w:rFonts w:ascii="Consolas" w:hAnsi="Consolas" w:cs="Consolas"/>
+          <w:color w:val="000000"/>
+          <w:sz w:val="19"/>
+          <w:szCs w:val="19"/>
+        </w:rPr>
+      </w:pPr>
+      <w:r>
+        <w:rPr>
+          <w:rFonts w:ascii="Consolas" w:hAnsi="Consolas" w:cs="Consolas"/>
+          <w:color w:val="000000"/>
+          <w:sz w:val="19"/>
+          <w:szCs w:val="19"/>
+        </w:rPr>
+        <w:t xml:space="preserve">        </w:t>
+      </w:r>
+      <w:proofErr w:type="spellStart"/>
+      <w:proofErr w:type="gramStart"/>
+      <w:r>
+        <w:rPr>
+          <w:rFonts w:ascii="Consolas" w:hAnsi="Consolas" w:cs="Consolas"/>
+          <w:color w:val="0000FF"/>
+          <w:sz w:val="19"/>
+          <w:szCs w:val="19"/>
+        </w:rPr>
+        <w:t>private</w:t>
+      </w:r>
+      <w:proofErr w:type="spellEnd"/>
+      <w:proofErr w:type="gramEnd"/>
+      <w:r>
+        <w:rPr>
+          <w:rFonts w:ascii="Consolas" w:hAnsi="Consolas" w:cs="Consolas"/>
+          <w:color w:val="000000"/>
+          <w:sz w:val="19"/>
+          <w:szCs w:val="19"/>
+        </w:rPr>
+        <w:t xml:space="preserve"> </w:t>
+      </w:r>
+      <w:proofErr w:type="spellStart"/>
+      <w:r>
+        <w:rPr>
+          <w:rFonts w:ascii="Consolas" w:hAnsi="Consolas" w:cs="Consolas"/>
+          <w:color w:val="0000FF"/>
+          <w:sz w:val="19"/>
+          <w:szCs w:val="19"/>
+        </w:rPr>
+        <w:t>void</w:t>
+      </w:r>
+      <w:proofErr w:type="spellEnd"/>
+      <w:r>
+        <w:rPr>
+          <w:rFonts w:ascii="Consolas" w:hAnsi="Consolas" w:cs="Consolas"/>
+          <w:color w:val="000000"/>
+          <w:sz w:val="19"/>
+          <w:szCs w:val="19"/>
+        </w:rPr>
+        <w:t xml:space="preserve"> </w:t>
+      </w:r>
+      <w:proofErr w:type="spellStart"/>
+      <w:r>
+        <w:rPr>
+          <w:rFonts w:ascii="Consolas" w:hAnsi="Consolas" w:cs="Consolas"/>
+          <w:color w:val="000000"/>
+          <w:sz w:val="19"/>
+          <w:szCs w:val="19"/>
+        </w:rPr>
+        <w:t>btnCalcularIdade_Click</w:t>
+      </w:r>
+      <w:proofErr w:type="spellEnd"/>
+      <w:r>
+        <w:rPr>
+          <w:rFonts w:ascii="Consolas" w:hAnsi="Consolas" w:cs="Consolas"/>
+          <w:color w:val="000000"/>
+          <w:sz w:val="19"/>
+          <w:szCs w:val="19"/>
+        </w:rPr>
+        <w:t>(</w:t>
+      </w:r>
+      <w:proofErr w:type="spellStart"/>
+      <w:r>
+        <w:rPr>
+          <w:rFonts w:ascii="Consolas" w:hAnsi="Consolas" w:cs="Consolas"/>
+          <w:color w:val="0000FF"/>
+          <w:sz w:val="19"/>
+          <w:szCs w:val="19"/>
+        </w:rPr>
+        <w:t>object</w:t>
+      </w:r>
+      <w:proofErr w:type="spellEnd"/>
+      <w:r>
+        <w:rPr>
+          <w:rFonts w:ascii="Consolas" w:hAnsi="Consolas" w:cs="Consolas"/>
+          <w:color w:val="000000"/>
+          <w:sz w:val="19"/>
+          <w:szCs w:val="19"/>
+        </w:rPr>
+        <w:t xml:space="preserve"> </w:t>
+      </w:r>
+      <w:proofErr w:type="spellStart"/>
+      <w:r>
+        <w:rPr>
+          <w:rFonts w:ascii="Consolas" w:hAnsi="Consolas" w:cs="Consolas"/>
+          <w:color w:val="000000"/>
+          <w:sz w:val="19"/>
+          <w:szCs w:val="19"/>
+        </w:rPr>
+        <w:t>sender</w:t>
+      </w:r>
+      <w:proofErr w:type="spellEnd"/>
+      <w:r>
+        <w:rPr>
+          <w:rFonts w:ascii="Consolas" w:hAnsi="Consolas" w:cs="Consolas"/>
+          <w:color w:val="000000"/>
+          <w:sz w:val="19"/>
+          <w:szCs w:val="19"/>
+        </w:rPr>
+        <w:t xml:space="preserve">, </w:t>
+      </w:r>
+      <w:proofErr w:type="spellStart"/>
+      <w:r>
+        <w:rPr>
+          <w:rFonts w:ascii="Consolas" w:hAnsi="Consolas" w:cs="Consolas"/>
+          <w:color w:val="000000"/>
+          <w:sz w:val="19"/>
+          <w:szCs w:val="19"/>
+        </w:rPr>
+        <w:t>EventArgs</w:t>
+      </w:r>
+      <w:proofErr w:type="spellEnd"/>
+      <w:r>
+        <w:rPr>
+          <w:rFonts w:ascii="Consolas" w:hAnsi="Consolas" w:cs="Consolas"/>
+          <w:color w:val="000000"/>
+          <w:sz w:val="19"/>
+          <w:szCs w:val="19"/>
+        </w:rPr>
+        <w:t xml:space="preserve"> e)</w:t>
+      </w:r>
+    </w:p>
+    <w:p>
+      <w:pPr>
+        <w:autoSpaceDE w:val="0"/>
+        <w:autoSpaceDN w:val="0"/>
+        <w:adjustRightInd w:val="0"/>
+        <w:spacing w:after="0" w:line="240" w:lineRule="auto"/>
+        <w:jc w:val="left"/>
+        <w:rPr>
+          <w:rFonts w:ascii="Consolas" w:hAnsi="Consolas" w:cs="Consolas"/>
+          <w:color w:val="000000"/>
+          <w:sz w:val="19"/>
+          <w:szCs w:val="19"/>
+        </w:rPr>
+      </w:pPr>
+      <w:r>
+        <w:rPr>
+          <w:rFonts w:ascii="Consolas" w:hAnsi="Consolas" w:cs="Consolas"/>
+          <w:color w:val="000000"/>
+          <w:sz w:val="19"/>
+          <w:szCs w:val="19"/>
+        </w:rPr>
+        <w:t xml:space="preserve">        {</w:t>
+      </w:r>
+    </w:p>
+    <w:p>
+      <w:pPr>
+        <w:autoSpaceDE w:val="0"/>
+        <w:autoSpaceDN w:val="0"/>
+        <w:adjustRightInd w:val="0"/>
+        <w:spacing w:after="0" w:line="240" w:lineRule="auto"/>
+        <w:jc w:val="left"/>
+        <w:rPr>
+          <w:rFonts w:ascii="Consolas" w:hAnsi="Consolas" w:cs="Consolas"/>
+          <w:color w:val="000000"/>
+          <w:sz w:val="19"/>
+          <w:szCs w:val="19"/>
+        </w:rPr>
+      </w:pPr>
+      <w:r>
+        <w:rPr>
+          <w:rFonts w:ascii="Consolas" w:hAnsi="Consolas" w:cs="Consolas"/>
+          <w:color w:val="000000"/>
+          <w:sz w:val="19"/>
+          <w:szCs w:val="19"/>
+        </w:rPr>
+        <w:t xml:space="preserve">            </w:t>
+      </w:r>
+      <w:proofErr w:type="spellStart"/>
+      <w:proofErr w:type="gramStart"/>
+      <w:r>
+        <w:rPr>
+          <w:rFonts w:ascii="Consolas" w:hAnsi="Consolas" w:cs="Consolas"/>
+          <w:color w:val="0000FF"/>
+          <w:sz w:val="19"/>
+          <w:szCs w:val="19"/>
+        </w:rPr>
+        <w:t>if</w:t>
+      </w:r>
+      <w:proofErr w:type="spellEnd"/>
+      <w:proofErr w:type="gramEnd"/>
+      <w:r>
+        <w:rPr>
+          <w:rFonts w:ascii="Consolas" w:hAnsi="Consolas" w:cs="Consolas"/>
+          <w:color w:val="000000"/>
+          <w:sz w:val="19"/>
+          <w:szCs w:val="19"/>
+        </w:rPr>
+        <w:t xml:space="preserve"> (</w:t>
+      </w:r>
+      <w:proofErr w:type="spellStart"/>
+      <w:r>
+        <w:rPr>
+          <w:rFonts w:ascii="Consolas" w:hAnsi="Consolas" w:cs="Consolas"/>
+          <w:color w:val="000000"/>
+          <w:sz w:val="19"/>
+          <w:szCs w:val="19"/>
+        </w:rPr>
+        <w:t>dtpNascimento.Value</w:t>
+      </w:r>
+      <w:proofErr w:type="spellEnd"/>
+      <w:r>
+        <w:rPr>
+          <w:rFonts w:ascii="Consolas" w:hAnsi="Consolas" w:cs="Consolas"/>
+          <w:color w:val="000000"/>
+          <w:sz w:val="19"/>
+          <w:szCs w:val="19"/>
+        </w:rPr>
+        <w:t xml:space="preserve"> &lt; </w:t>
+      </w:r>
+      <w:proofErr w:type="spellStart"/>
+      <w:r>
+        <w:rPr>
+          <w:rFonts w:ascii="Consolas" w:hAnsi="Consolas" w:cs="Consolas"/>
+          <w:color w:val="000000"/>
+          <w:sz w:val="19"/>
+          <w:szCs w:val="19"/>
+        </w:rPr>
+        <w:t>DateTime.Now</w:t>
+      </w:r>
+      <w:proofErr w:type="spellEnd"/>
+      <w:r>
+        <w:rPr>
+          <w:rFonts w:ascii="Consolas" w:hAnsi="Consolas" w:cs="Consolas"/>
+          <w:color w:val="000000"/>
+          <w:sz w:val="19"/>
+          <w:szCs w:val="19"/>
+        </w:rPr>
+        <w:t>)</w:t>
+      </w:r>
+    </w:p>
+    <w:p>
+      <w:pPr>
+        <w:autoSpaceDE w:val="0"/>
+        <w:autoSpaceDN w:val="0"/>
+        <w:adjustRightInd w:val="0"/>
+        <w:spacing w:after="0" w:line="240" w:lineRule="auto"/>
+        <w:jc w:val="left"/>
+        <w:rPr>
+          <w:rFonts w:ascii="Consolas" w:hAnsi="Consolas" w:cs="Consolas"/>
+          <w:color w:val="000000"/>
+          <w:sz w:val="19"/>
+          <w:szCs w:val="19"/>
+        </w:rPr>
+      </w:pPr>
+      <w:r>
+        <w:rPr>
+          <w:rFonts w:ascii="Consolas" w:hAnsi="Consolas" w:cs="Consolas"/>
+          <w:color w:val="000000"/>
+          <w:sz w:val="19"/>
+          <w:szCs w:val="19"/>
+        </w:rPr>
+        <w:t xml:space="preserve">            {</w:t>
+      </w:r>
+    </w:p>
+    <w:p>
+      <w:pPr>
+        <w:autoSpaceDE w:val="0"/>
+        <w:autoSpaceDN w:val="0"/>
+        <w:adjustRightInd w:val="0"/>
+        <w:spacing w:after="0" w:line="240" w:lineRule="auto"/>
+        <w:jc w:val="left"/>
+        <w:rPr>
+          <w:rFonts w:ascii="Consolas" w:hAnsi="Consolas" w:cs="Consolas"/>
+          <w:color w:val="000000"/>
+          <w:sz w:val="19"/>
+          <w:szCs w:val="19"/>
+        </w:rPr>
+      </w:pPr>
+      <w:r>
+        <w:rPr>
+          <w:rFonts w:ascii="Consolas" w:hAnsi="Consolas" w:cs="Consolas"/>
+          <w:color w:val="000000"/>
+          <w:sz w:val="19"/>
+          <w:szCs w:val="19"/>
+        </w:rPr>
+        <w:t xml:space="preserve">                </w:t>
+      </w:r>
+      <w:proofErr w:type="spellStart"/>
+      <w:proofErr w:type="gramStart"/>
+      <w:r>
+        <w:rPr>
+          <w:rFonts w:ascii="Consolas" w:hAnsi="Consolas" w:cs="Consolas"/>
+          <w:color w:val="0000FF"/>
+          <w:sz w:val="19"/>
+          <w:szCs w:val="19"/>
+        </w:rPr>
+        <w:t>int</w:t>
+      </w:r>
+      <w:proofErr w:type="spellEnd"/>
+      <w:proofErr w:type="gramEnd"/>
+      <w:r>
+        <w:rPr>
+          <w:rFonts w:ascii="Consolas" w:hAnsi="Consolas" w:cs="Consolas"/>
+          <w:color w:val="000000"/>
+          <w:sz w:val="19"/>
+          <w:szCs w:val="19"/>
+        </w:rPr>
+        <w:t xml:space="preserve"> resultado = </w:t>
+      </w:r>
+      <w:proofErr w:type="spellStart"/>
+      <w:r>
+        <w:rPr>
+          <w:rFonts w:ascii="Consolas" w:hAnsi="Consolas" w:cs="Consolas"/>
+          <w:color w:val="000000"/>
+          <w:sz w:val="19"/>
+          <w:szCs w:val="19"/>
+        </w:rPr>
+        <w:t>CalculaIdade</w:t>
+      </w:r>
+      <w:proofErr w:type="spellEnd"/>
+      <w:r>
+        <w:rPr>
+          <w:rFonts w:ascii="Consolas" w:hAnsi="Consolas" w:cs="Consolas"/>
+          <w:color w:val="000000"/>
+          <w:sz w:val="19"/>
+          <w:szCs w:val="19"/>
+        </w:rPr>
+        <w:t>(</w:t>
+      </w:r>
+      <w:proofErr w:type="spellStart"/>
+      <w:r>
+        <w:rPr>
+          <w:rFonts w:ascii="Consolas" w:hAnsi="Consolas" w:cs="Consolas"/>
+          <w:color w:val="000000"/>
+          <w:sz w:val="19"/>
+          <w:szCs w:val="19"/>
+        </w:rPr>
+        <w:t>dtpNascimento.Value</w:t>
+      </w:r>
+      <w:proofErr w:type="spellEnd"/>
+      <w:r>
+        <w:rPr>
+          <w:rFonts w:ascii="Consolas" w:hAnsi="Consolas" w:cs="Consolas"/>
+          <w:color w:val="000000"/>
+          <w:sz w:val="19"/>
+          <w:szCs w:val="19"/>
+        </w:rPr>
+        <w:t>);</w:t>
+      </w:r>
+    </w:p>
+    <w:p>
+      <w:pPr>
+        <w:autoSpaceDE w:val="0"/>
+        <w:autoSpaceDN w:val="0"/>
+        <w:adjustRightInd w:val="0"/>
+        <w:spacing w:after="0" w:line="240" w:lineRule="auto"/>
+        <w:jc w:val="left"/>
+        <w:rPr>
+          <w:rFonts w:ascii="Consolas" w:hAnsi="Consolas" w:cs="Consolas"/>
+          <w:color w:val="000000"/>
+          <w:sz w:val="19"/>
+          <w:szCs w:val="19"/>
+        </w:rPr>
+      </w:pPr>
+      <w:r>
+        <w:rPr>
+          <w:rFonts w:ascii="Consolas" w:hAnsi="Consolas" w:cs="Consolas"/>
+          <w:color w:val="000000"/>
+          <w:sz w:val="19"/>
+          <w:szCs w:val="19"/>
+        </w:rPr>
+        <w:t xml:space="preserve">                </w:t>
+      </w:r>
+      <w:proofErr w:type="spellStart"/>
+      <w:r>
+        <w:rPr>
+          <w:rFonts w:ascii="Consolas" w:hAnsi="Consolas" w:cs="Consolas"/>
+          <w:color w:val="000000"/>
+          <w:sz w:val="19"/>
+          <w:szCs w:val="19"/>
+        </w:rPr>
+        <w:t>lblIdade.Text</w:t>
+      </w:r>
+      <w:proofErr w:type="spellEnd"/>
+      <w:r>
+        <w:rPr>
+          <w:rFonts w:ascii="Consolas" w:hAnsi="Consolas" w:cs="Consolas"/>
+          <w:color w:val="000000"/>
+          <w:sz w:val="19"/>
+          <w:szCs w:val="19"/>
+        </w:rPr>
+        <w:t xml:space="preserve"> = </w:t>
+      </w:r>
+      <w:r>
+        <w:rPr>
+          <w:rFonts w:ascii="Consolas" w:hAnsi="Consolas" w:cs="Consolas"/>
+          <w:color w:val="A31515"/>
+          <w:sz w:val="19"/>
+          <w:szCs w:val="19"/>
+        </w:rPr>
+        <w:t xml:space="preserve">$" </w:t>
+      </w:r>
+      <w:r>
+        <w:rPr>
+          <w:rFonts w:ascii="Consolas" w:hAnsi="Consolas" w:cs="Consolas"/>
+          <w:color w:val="000000"/>
+          <w:sz w:val="19"/>
+          <w:szCs w:val="19"/>
+        </w:rPr>
+        <w:t>{resultado}</w:t>
+      </w:r>
+      <w:r>
+        <w:rPr>
+          <w:rFonts w:ascii="Consolas" w:hAnsi="Consolas" w:cs="Consolas"/>
+          <w:color w:val="A31515"/>
+          <w:sz w:val="19"/>
+          <w:szCs w:val="19"/>
+        </w:rPr>
+        <w:t xml:space="preserve"> anos"</w:t>
+      </w:r>
+      <w:r>
+        <w:rPr>
+          <w:rFonts w:ascii="Consolas" w:hAnsi="Consolas" w:cs="Consolas"/>
+          <w:color w:val="000000"/>
+          <w:sz w:val="19"/>
+          <w:szCs w:val="19"/>
+        </w:rPr>
+        <w:t>;</w:t>
+      </w:r>
+    </w:p>
+    <w:p>
+      <w:pPr>
+        <w:autoSpaceDE w:val="0"/>
+        <w:autoSpaceDN w:val="0"/>
+        <w:adjustRightInd w:val="0"/>
+        <w:spacing w:after="0" w:line="240" w:lineRule="auto"/>
+        <w:jc w:val="left"/>
+        <w:rPr>
+          <w:rFonts w:ascii="Consolas" w:hAnsi="Consolas" w:cs="Consolas"/>
+          <w:color w:val="000000"/>
+          <w:sz w:val="19"/>
+          <w:szCs w:val="19"/>
+        </w:rPr>
+      </w:pPr>
+      <w:r>
+        <w:rPr>
+          <w:rFonts w:ascii="Consolas" w:hAnsi="Consolas" w:cs="Consolas"/>
+          <w:color w:val="000000"/>
+          <w:sz w:val="19"/>
+          <w:szCs w:val="19"/>
+        </w:rPr>
+        <w:t xml:space="preserve">            }</w:t>
+      </w:r>
+    </w:p>
+    <w:p>
+      <w:pPr>
+        <w:autoSpaceDE w:val="0"/>
+        <w:autoSpaceDN w:val="0"/>
+        <w:adjustRightInd w:val="0"/>
+        <w:spacing w:after="0" w:line="240" w:lineRule="auto"/>
+        <w:jc w:val="left"/>
+        <w:rPr>
+          <w:rFonts w:ascii="Consolas" w:hAnsi="Consolas" w:cs="Consolas"/>
+          <w:color w:val="000000"/>
+          <w:sz w:val="19"/>
+          <w:szCs w:val="19"/>
+        </w:rPr>
+      </w:pPr>
+      <w:r>
+        <w:rPr>
+          <w:rFonts w:ascii="Consolas" w:hAnsi="Consolas" w:cs="Consolas"/>
+          <w:color w:val="000000"/>
+          <w:sz w:val="19"/>
+          <w:szCs w:val="19"/>
+        </w:rPr>
+        <w:t xml:space="preserve">            </w:t>
+      </w:r>
+      <w:proofErr w:type="spellStart"/>
+      <w:proofErr w:type="gramStart"/>
+      <w:r>
+        <w:rPr>
+          <w:rFonts w:ascii="Consolas" w:hAnsi="Consolas" w:cs="Consolas"/>
+          <w:color w:val="0000FF"/>
+          <w:sz w:val="19"/>
+          <w:szCs w:val="19"/>
+        </w:rPr>
+        <w:t>else</w:t>
+      </w:r>
+      <w:proofErr w:type="spellEnd"/>
+      <w:proofErr w:type="gramEnd"/>
+    </w:p>
+    <w:p>
+      <w:pPr>
+        <w:autoSpaceDE w:val="0"/>
+        <w:autoSpaceDN w:val="0"/>
+        <w:adjustRightInd w:val="0"/>
+        <w:spacing w:after="0" w:line="240" w:lineRule="auto"/>
+        <w:jc w:val="left"/>
+        <w:rPr>
+          <w:rFonts w:ascii="Consolas" w:hAnsi="Consolas" w:cs="Consolas"/>
+          <w:color w:val="000000"/>
+          <w:sz w:val="19"/>
+          <w:szCs w:val="19"/>
+        </w:rPr>
+      </w:pPr>
+      <w:r>
+        <w:rPr>
+          <w:rFonts w:ascii="Consolas" w:hAnsi="Consolas" w:cs="Consolas"/>
+          <w:color w:val="000000"/>
+          <w:sz w:val="19"/>
+          <w:szCs w:val="19"/>
+        </w:rPr>
+        <w:t xml:space="preserve">                </w:t>
+      </w:r>
+      <w:proofErr w:type="spellStart"/>
+      <w:r>
+        <w:rPr>
+          <w:rFonts w:ascii="Consolas" w:hAnsi="Consolas" w:cs="Consolas"/>
+          <w:color w:val="000000"/>
+          <w:sz w:val="19"/>
+          <w:szCs w:val="19"/>
+        </w:rPr>
+        <w:t>MessageBox.Show</w:t>
+      </w:r>
+      <w:proofErr w:type="spellEnd"/>
+      <w:r>
+        <w:rPr>
+          <w:rFonts w:ascii="Consolas" w:hAnsi="Consolas" w:cs="Consolas"/>
+          <w:color w:val="000000"/>
+          <w:sz w:val="19"/>
+          <w:szCs w:val="19"/>
+        </w:rPr>
+        <w:t>(</w:t>
+      </w:r>
+      <w:r>
+        <w:rPr>
+          <w:rFonts w:ascii="Consolas" w:hAnsi="Consolas" w:cs="Consolas"/>
+          <w:color w:val="A31515"/>
+          <w:sz w:val="19"/>
+          <w:szCs w:val="19"/>
+        </w:rPr>
+        <w:t>"Data inválida"</w:t>
+      </w:r>
+      <w:r>
+        <w:rPr>
+          <w:rFonts w:ascii="Consolas" w:hAnsi="Consolas" w:cs="Consolas"/>
+          <w:color w:val="000000"/>
+          <w:sz w:val="19"/>
+          <w:szCs w:val="19"/>
+        </w:rPr>
+        <w:t>);</w:t>
+      </w:r>
+    </w:p>
+    <w:p>
+      <w:pPr>
+        <w:autoSpaceDE w:val="0"/>
+        <w:autoSpaceDN w:val="0"/>
+        <w:adjustRightInd w:val="0"/>
+        <w:spacing w:after="0" w:line="240" w:lineRule="auto"/>
+        <w:jc w:val="left"/>
+        <w:rPr>
+          <w:rFonts w:ascii="Consolas" w:hAnsi="Consolas" w:cs="Consolas"/>
+          <w:color w:val="000000"/>
+          <w:sz w:val="19"/>
+          <w:szCs w:val="19"/>
+        </w:rPr>
+      </w:pPr>
+      <w:r>
+        <w:rPr>
+          <w:rFonts w:ascii="Consolas" w:hAnsi="Consolas" w:cs="Consolas"/>
+          <w:color w:val="000000"/>
+          <w:sz w:val="19"/>
+          <w:szCs w:val="19"/>
+        </w:rPr>
+        <w:t xml:space="preserve">        }</w:t>
+      </w:r>
+    </w:p>
+    <w:p>
+      <w:pPr>
+        <w:autoSpaceDE w:val="0"/>
+        <w:autoSpaceDN w:val="0"/>
+        <w:adjustRightInd w:val="0"/>
+        <w:spacing w:after="0" w:line="240" w:lineRule="auto"/>
+        <w:jc w:val="left"/>
+        <w:rPr>
+          <w:rFonts w:ascii="Consolas" w:hAnsi="Consolas" w:cs="Consolas"/>
+          <w:color w:val="000000"/>
+          <w:sz w:val="19"/>
+          <w:szCs w:val="19"/>
+        </w:rPr>
+      </w:pPr>
+      <w:r>
+        <w:rPr>
+          <w:rFonts w:ascii="Consolas" w:hAnsi="Consolas" w:cs="Consolas"/>
+          <w:color w:val="000000"/>
+          <w:sz w:val="19"/>
+          <w:szCs w:val="19"/>
+        </w:rPr>
+        <w:t xml:space="preserve">        </w:t>
+      </w:r>
+    </w:p>
+    <w:p>
+      <w:pPr>
+        <w:autoSpaceDE w:val="0"/>
+        <w:autoSpaceDN w:val="0"/>
+        <w:adjustRightInd w:val="0"/>
+        <w:spacing w:after="0" w:line="240" w:lineRule="auto"/>
+        <w:jc w:val="left"/>
+        <w:rPr>
+          <w:rFonts w:ascii="Consolas" w:hAnsi="Consolas" w:cs="Consolas"/>
+          <w:color w:val="000000"/>
+          <w:sz w:val="19"/>
+          <w:szCs w:val="19"/>
+        </w:rPr>
+      </w:pPr>
+      <w:r>
+        <w:rPr>
+          <w:rFonts w:ascii="Consolas" w:hAnsi="Consolas" w:cs="Consolas"/>
+          <w:color w:val="000000"/>
+          <w:sz w:val="19"/>
+          <w:szCs w:val="19"/>
+        </w:rPr>
+        <w:t xml:space="preserve">        </w:t>
+      </w:r>
+      <w:proofErr w:type="spellStart"/>
+      <w:proofErr w:type="gramStart"/>
+      <w:r>
+        <w:rPr>
+          <w:rFonts w:ascii="Consolas" w:hAnsi="Consolas" w:cs="Consolas"/>
+          <w:color w:val="0000FF"/>
+          <w:sz w:val="19"/>
+          <w:szCs w:val="19"/>
+        </w:rPr>
+        <w:t>private</w:t>
+      </w:r>
+      <w:proofErr w:type="spellEnd"/>
+      <w:proofErr w:type="gramEnd"/>
+      <w:r>
+        <w:rPr>
+          <w:rFonts w:ascii="Consolas" w:hAnsi="Consolas" w:cs="Consolas"/>
+          <w:color w:val="000000"/>
+          <w:sz w:val="19"/>
+          <w:szCs w:val="19"/>
+        </w:rPr>
+        <w:t xml:space="preserve"> </w:t>
+      </w:r>
+      <w:proofErr w:type="spellStart"/>
+      <w:r>
+        <w:rPr>
+          <w:rFonts w:ascii="Consolas" w:hAnsi="Consolas" w:cs="Consolas"/>
+          <w:color w:val="0000FF"/>
+          <w:sz w:val="19"/>
+          <w:szCs w:val="19"/>
+        </w:rPr>
+        <w:t>static</w:t>
+      </w:r>
+      <w:proofErr w:type="spellEnd"/>
+      <w:r>
+        <w:rPr>
+          <w:rFonts w:ascii="Consolas" w:hAnsi="Consolas" w:cs="Consolas"/>
+          <w:color w:val="000000"/>
+          <w:sz w:val="19"/>
+          <w:szCs w:val="19"/>
+        </w:rPr>
+        <w:t xml:space="preserve"> </w:t>
+      </w:r>
+      <w:proofErr w:type="spellStart"/>
+      <w:r>
+        <w:rPr>
+          <w:rFonts w:ascii="Consolas" w:hAnsi="Consolas" w:cs="Consolas"/>
+          <w:color w:val="0000FF"/>
+          <w:sz w:val="19"/>
+          <w:szCs w:val="19"/>
+        </w:rPr>
+        <w:t>int</w:t>
+      </w:r>
+      <w:proofErr w:type="spellEnd"/>
+      <w:r>
+        <w:rPr>
+          <w:rFonts w:ascii="Consolas" w:hAnsi="Consolas" w:cs="Consolas"/>
+          <w:color w:val="000000"/>
+          <w:sz w:val="19"/>
+          <w:szCs w:val="19"/>
+        </w:rPr>
+        <w:t xml:space="preserve"> </w:t>
+      </w:r>
+      <w:proofErr w:type="spellStart"/>
+      <w:r>
+        <w:rPr>
+          <w:rFonts w:ascii="Consolas" w:hAnsi="Consolas" w:cs="Consolas"/>
+          <w:color w:val="000000"/>
+          <w:sz w:val="19"/>
+          <w:szCs w:val="19"/>
+        </w:rPr>
+        <w:t>CalculaIdade</w:t>
+      </w:r>
+      <w:proofErr w:type="spellEnd"/>
+      <w:r>
+        <w:rPr>
+          <w:rFonts w:ascii="Consolas" w:hAnsi="Consolas" w:cs="Consolas"/>
+          <w:color w:val="000000"/>
+          <w:sz w:val="19"/>
+          <w:szCs w:val="19"/>
+        </w:rPr>
+        <w:t>(</w:t>
+      </w:r>
+      <w:proofErr w:type="spellStart"/>
+      <w:r>
+        <w:rPr>
+          <w:rFonts w:ascii="Consolas" w:hAnsi="Consolas" w:cs="Consolas"/>
+          <w:color w:val="000000"/>
+          <w:sz w:val="19"/>
+          <w:szCs w:val="19"/>
+        </w:rPr>
+        <w:t>DateTime</w:t>
+      </w:r>
+      <w:proofErr w:type="spellEnd"/>
+      <w:r>
+        <w:rPr>
+          <w:rFonts w:ascii="Consolas" w:hAnsi="Consolas" w:cs="Consolas"/>
+          <w:color w:val="000000"/>
+          <w:sz w:val="19"/>
+          <w:szCs w:val="19"/>
+        </w:rPr>
+        <w:t xml:space="preserve"> </w:t>
+      </w:r>
+      <w:proofErr w:type="spellStart"/>
+      <w:r>
+        <w:rPr>
+          <w:rFonts w:ascii="Consolas" w:hAnsi="Consolas" w:cs="Consolas"/>
+          <w:color w:val="000000"/>
+          <w:sz w:val="19"/>
+          <w:szCs w:val="19"/>
+        </w:rPr>
+        <w:t>dataNascimento</w:t>
+      </w:r>
+      <w:proofErr w:type="spellEnd"/>
+      <w:r>
+        <w:rPr>
+          <w:rFonts w:ascii="Consolas" w:hAnsi="Consolas" w:cs="Consolas"/>
+          <w:color w:val="000000"/>
+          <w:sz w:val="19"/>
+          <w:szCs w:val="19"/>
+        </w:rPr>
+        <w:t>)</w:t>
+      </w:r>
+    </w:p>
+    <w:p>
+      <w:pPr>
+        <w:autoSpaceDE w:val="0"/>
+        <w:autoSpaceDN w:val="0"/>
+        <w:adjustRightInd w:val="0"/>
+        <w:spacing w:after="0" w:line="240" w:lineRule="auto"/>
+        <w:jc w:val="left"/>
+        <w:rPr>
+          <w:rFonts w:ascii="Consolas" w:hAnsi="Consolas" w:cs="Consolas"/>
+          <w:color w:val="000000"/>
+          <w:sz w:val="19"/>
+          <w:szCs w:val="19"/>
+        </w:rPr>
+      </w:pPr>
+      <w:r>
+        <w:rPr>
+          <w:rFonts w:ascii="Consolas" w:hAnsi="Consolas" w:cs="Consolas"/>
+          <w:color w:val="000000"/>
+          <w:sz w:val="19"/>
+          <w:szCs w:val="19"/>
+        </w:rPr>
+        <w:t xml:space="preserve">        {</w:t>
+      </w:r>
+    </w:p>
+    <w:p>
+      <w:pPr>
+        <w:autoSpaceDE w:val="0"/>
+        <w:autoSpaceDN w:val="0"/>
+        <w:adjustRightInd w:val="0"/>
+        <w:spacing w:after="0" w:line="240" w:lineRule="auto"/>
+        <w:jc w:val="left"/>
+        <w:rPr>
+          <w:rFonts w:ascii="Consolas" w:hAnsi="Consolas" w:cs="Consolas"/>
+          <w:color w:val="000000"/>
+          <w:sz w:val="19"/>
+          <w:szCs w:val="19"/>
+        </w:rPr>
+      </w:pPr>
+      <w:r>
+        <w:rPr>
+          <w:rFonts w:ascii="Consolas" w:hAnsi="Consolas" w:cs="Consolas"/>
+          <w:color w:val="000000"/>
+          <w:sz w:val="19"/>
+          <w:szCs w:val="19"/>
+        </w:rPr>
+        <w:t xml:space="preserve">            </w:t>
+      </w:r>
+      <w:proofErr w:type="spellStart"/>
+      <w:proofErr w:type="gramStart"/>
+      <w:r>
+        <w:rPr>
+          <w:rFonts w:ascii="Consolas" w:hAnsi="Consolas" w:cs="Consolas"/>
+          <w:color w:val="0000FF"/>
+          <w:sz w:val="19"/>
+          <w:szCs w:val="19"/>
+        </w:rPr>
+        <w:t>int</w:t>
+      </w:r>
+      <w:proofErr w:type="spellEnd"/>
+      <w:proofErr w:type="gramEnd"/>
+      <w:r>
+        <w:rPr>
+          <w:rFonts w:ascii="Consolas" w:hAnsi="Consolas" w:cs="Consolas"/>
+          <w:color w:val="000000"/>
+          <w:sz w:val="19"/>
+          <w:szCs w:val="19"/>
+        </w:rPr>
+        <w:t xml:space="preserve"> idade = </w:t>
+      </w:r>
+      <w:proofErr w:type="spellStart"/>
+      <w:r>
+        <w:rPr>
+          <w:rFonts w:ascii="Consolas" w:hAnsi="Consolas" w:cs="Consolas"/>
+          <w:color w:val="000000"/>
+          <w:sz w:val="19"/>
+          <w:szCs w:val="19"/>
+        </w:rPr>
+        <w:t>DateTime.Now.Year</w:t>
+      </w:r>
+      <w:proofErr w:type="spellEnd"/>
+      <w:r>
+        <w:rPr>
+          <w:rFonts w:ascii="Consolas" w:hAnsi="Consolas" w:cs="Consolas"/>
+          <w:color w:val="000000"/>
+          <w:sz w:val="19"/>
+          <w:szCs w:val="19"/>
+        </w:rPr>
+        <w:t xml:space="preserve"> - </w:t>
+      </w:r>
+      <w:proofErr w:type="spellStart"/>
+      <w:r>
+        <w:rPr>
+          <w:rFonts w:ascii="Consolas" w:hAnsi="Consolas" w:cs="Consolas"/>
+          <w:color w:val="000000"/>
+          <w:sz w:val="19"/>
+          <w:szCs w:val="19"/>
+        </w:rPr>
+        <w:t>dataNascimento.Year</w:t>
+      </w:r>
+      <w:proofErr w:type="spellEnd"/>
+      <w:r>
+        <w:rPr>
+          <w:rFonts w:ascii="Consolas" w:hAnsi="Consolas" w:cs="Consolas"/>
+          <w:color w:val="000000"/>
+          <w:sz w:val="19"/>
+          <w:szCs w:val="19"/>
+        </w:rPr>
+        <w:t>;</w:t>
+      </w:r>
+    </w:p>
+    <w:p>
+      <w:pPr>
+        <w:autoSpaceDE w:val="0"/>
+        <w:autoSpaceDN w:val="0"/>
+        <w:adjustRightInd w:val="0"/>
+        <w:spacing w:after="0" w:line="240" w:lineRule="auto"/>
+        <w:jc w:val="left"/>
+        <w:rPr>
+          <w:rFonts w:ascii="Consolas" w:hAnsi="Consolas" w:cs="Consolas"/>
+          <w:color w:val="000000"/>
+          <w:sz w:val="19"/>
+          <w:szCs w:val="19"/>
+        </w:rPr>
+      </w:pPr>
+      <w:r>
+        <w:rPr>
+          <w:rFonts w:ascii="Consolas" w:hAnsi="Consolas" w:cs="Consolas"/>
+          <w:color w:val="000000"/>
+          <w:sz w:val="19"/>
+          <w:szCs w:val="19"/>
+        </w:rPr>
+        <w:t xml:space="preserve">            </w:t>
+      </w:r>
+      <w:proofErr w:type="spellStart"/>
+      <w:proofErr w:type="gramStart"/>
+      <w:r>
+        <w:rPr>
+          <w:rFonts w:ascii="Consolas" w:hAnsi="Consolas" w:cs="Consolas"/>
+          <w:color w:val="0000FF"/>
+          <w:sz w:val="19"/>
+          <w:szCs w:val="19"/>
+        </w:rPr>
+        <w:t>if</w:t>
+      </w:r>
+      <w:proofErr w:type="spellEnd"/>
+      <w:proofErr w:type="gramEnd"/>
+      <w:r>
+        <w:rPr>
+          <w:rFonts w:ascii="Consolas" w:hAnsi="Consolas" w:cs="Consolas"/>
+          <w:color w:val="000000"/>
+          <w:sz w:val="19"/>
+          <w:szCs w:val="19"/>
+        </w:rPr>
+        <w:t xml:space="preserve"> (</w:t>
+      </w:r>
+      <w:proofErr w:type="spellStart"/>
+      <w:r>
+        <w:rPr>
+          <w:rFonts w:ascii="Consolas" w:hAnsi="Consolas" w:cs="Consolas"/>
+          <w:color w:val="000000"/>
+          <w:sz w:val="19"/>
+          <w:szCs w:val="19"/>
+        </w:rPr>
+        <w:t>DateTime.Now.DayOfYear</w:t>
+      </w:r>
+      <w:proofErr w:type="spellEnd"/>
+      <w:r>
+        <w:rPr>
+          <w:rFonts w:ascii="Consolas" w:hAnsi="Consolas" w:cs="Consolas"/>
+          <w:color w:val="000000"/>
+          <w:sz w:val="19"/>
+          <w:szCs w:val="19"/>
+        </w:rPr>
+        <w:t xml:space="preserve"> &lt; </w:t>
+      </w:r>
+      <w:proofErr w:type="spellStart"/>
+      <w:r>
+        <w:rPr>
+          <w:rFonts w:ascii="Consolas" w:hAnsi="Consolas" w:cs="Consolas"/>
+          <w:color w:val="000000"/>
+          <w:sz w:val="19"/>
+          <w:szCs w:val="19"/>
+        </w:rPr>
+        <w:t>dataNascimento.DayOfYear</w:t>
+      </w:r>
+      <w:proofErr w:type="spellEnd"/>
+      <w:r>
+        <w:rPr>
+          <w:rFonts w:ascii="Consolas" w:hAnsi="Consolas" w:cs="Consolas"/>
+          <w:color w:val="000000"/>
+          <w:sz w:val="19"/>
+          <w:szCs w:val="19"/>
+        </w:rPr>
+        <w:t>)</w:t>
+      </w:r>
+    </w:p>
+    <w:p>
+      <w:pPr>
+        <w:autoSpaceDE w:val="0"/>
+        <w:autoSpaceDN w:val="0"/>
+        <w:adjustRightInd w:val="0"/>
+        <w:spacing w:after="0" w:line="240" w:lineRule="auto"/>
+        <w:jc w:val="left"/>
+        <w:rPr>
+          <w:rFonts w:ascii="Consolas" w:hAnsi="Consolas" w:cs="Consolas"/>
+          <w:color w:val="000000"/>
+          <w:sz w:val="19"/>
+          <w:szCs w:val="19"/>
+        </w:rPr>
+      </w:pPr>
+      <w:r>
+        <w:rPr>
+          <w:rFonts w:ascii="Consolas" w:hAnsi="Consolas" w:cs="Consolas"/>
+          <w:color w:val="000000"/>
+          <w:sz w:val="19"/>
+          <w:szCs w:val="19"/>
+        </w:rPr>
+        <w:t xml:space="preserve">            {</w:t>
+      </w:r>
+    </w:p>
+    <w:p>
+      <w:pPr>
+        <w:autoSpaceDE w:val="0"/>
+        <w:autoSpaceDN w:val="0"/>
+        <w:adjustRightInd w:val="0"/>
+        <w:spacing w:after="0" w:line="240" w:lineRule="auto"/>
+        <w:jc w:val="left"/>
+        <w:rPr>
+          <w:rFonts w:ascii="Consolas" w:hAnsi="Consolas" w:cs="Consolas"/>
+          <w:color w:val="000000"/>
+          <w:sz w:val="19"/>
+          <w:szCs w:val="19"/>
+        </w:rPr>
+      </w:pPr>
+      <w:r>
+        <w:rPr>
+          <w:rFonts w:ascii="Consolas" w:hAnsi="Consolas" w:cs="Consolas"/>
+          <w:color w:val="000000"/>
+          <w:sz w:val="19"/>
+          <w:szCs w:val="19"/>
+        </w:rPr>
+        <w:t xml:space="preserve">                </w:t>
+      </w:r>
+      <w:proofErr w:type="gramStart"/>
+      <w:r>
+        <w:rPr>
+          <w:rFonts w:ascii="Consolas" w:hAnsi="Consolas" w:cs="Consolas"/>
+          <w:color w:val="000000"/>
+          <w:sz w:val="19"/>
+          <w:szCs w:val="19"/>
+        </w:rPr>
+        <w:t>idade</w:t>
+      </w:r>
+      <w:proofErr w:type="gramEnd"/>
+      <w:r>
+        <w:rPr>
+          <w:rFonts w:ascii="Consolas" w:hAnsi="Consolas" w:cs="Consolas"/>
+          <w:color w:val="000000"/>
+          <w:sz w:val="19"/>
+          <w:szCs w:val="19"/>
+        </w:rPr>
+        <w:t xml:space="preserve"> = idade - 1;</w:t>
+      </w:r>
+    </w:p>
+    <w:p>
+      <w:pPr>
+        <w:autoSpaceDE w:val="0"/>
+        <w:autoSpaceDN w:val="0"/>
+        <w:adjustRightInd w:val="0"/>
+        <w:spacing w:after="0" w:line="240" w:lineRule="auto"/>
+        <w:jc w:val="left"/>
+        <w:rPr>
+          <w:rFonts w:ascii="Consolas" w:hAnsi="Consolas" w:cs="Consolas"/>
+          <w:color w:val="000000"/>
+          <w:sz w:val="19"/>
+          <w:szCs w:val="19"/>
+        </w:rPr>
+      </w:pPr>
+      <w:r>
+        <w:rPr>
+          <w:rFonts w:ascii="Consolas" w:hAnsi="Consolas" w:cs="Consolas"/>
+          <w:color w:val="000000"/>
+          <w:sz w:val="19"/>
+          <w:szCs w:val="19"/>
+        </w:rPr>
+        <w:t xml:space="preserve">            }</w:t>
+      </w:r>
+    </w:p>
+    <w:p>
+      <w:pPr>
+        <w:autoSpaceDE w:val="0"/>
+        <w:autoSpaceDN w:val="0"/>
+        <w:adjustRightInd w:val="0"/>
+        <w:spacing w:after="0" w:line="240" w:lineRule="auto"/>
+        <w:jc w:val="left"/>
+        <w:rPr>
+          <w:rFonts w:ascii="Consolas" w:hAnsi="Consolas" w:cs="Consolas"/>
+          <w:color w:val="000000"/>
+          <w:sz w:val="19"/>
+          <w:szCs w:val="19"/>
+        </w:rPr>
+      </w:pPr>
+      <w:r>
+        <w:rPr>
+          <w:rFonts w:ascii="Consolas" w:hAnsi="Consolas" w:cs="Consolas"/>
+          <w:color w:val="000000"/>
+          <w:sz w:val="19"/>
+          <w:szCs w:val="19"/>
+        </w:rPr>
+        <w:t xml:space="preserve">            </w:t>
+      </w:r>
+      <w:proofErr w:type="spellStart"/>
+      <w:proofErr w:type="gramStart"/>
+      <w:r>
+        <w:rPr>
+          <w:rFonts w:ascii="Consolas" w:hAnsi="Consolas" w:cs="Consolas"/>
+          <w:color w:val="0000FF"/>
+          <w:sz w:val="19"/>
+          <w:szCs w:val="19"/>
+        </w:rPr>
+        <w:t>return</w:t>
+      </w:r>
+      <w:proofErr w:type="spellEnd"/>
+      <w:proofErr w:type="gramEnd"/>
+      <w:r>
+        <w:rPr>
+          <w:rFonts w:ascii="Consolas" w:hAnsi="Consolas" w:cs="Consolas"/>
+          <w:color w:val="000000"/>
+          <w:sz w:val="19"/>
+          <w:szCs w:val="19"/>
+        </w:rPr>
+        <w:t xml:space="preserve"> idade;</w:t>
+      </w:r>
+    </w:p>
+    <w:p>
+      <w:pPr>
+        <w:autoSpaceDE w:val="0"/>
+        <w:autoSpaceDN w:val="0"/>
+        <w:adjustRightInd w:val="0"/>
+        <w:spacing w:after="0" w:line="240" w:lineRule="auto"/>
+        <w:jc w:val="left"/>
+        <w:rPr>
+          <w:rFonts w:ascii="Consolas" w:hAnsi="Consolas" w:cs="Consolas"/>
+          <w:color w:val="000000"/>
+          <w:sz w:val="19"/>
+          <w:szCs w:val="19"/>
+        </w:rPr>
+      </w:pPr>
+      <w:r>
+        <w:rPr>
+          <w:rFonts w:ascii="Consolas" w:hAnsi="Consolas" w:cs="Consolas"/>
+          <w:color w:val="000000"/>
+          <w:sz w:val="19"/>
+          <w:szCs w:val="19"/>
+        </w:rPr>
+        <w:t xml:space="preserve">        }</w:t>
+      </w:r>
+    </w:p>
+    <w:p>
+      <w:pPr>
+        <w:autoSpaceDE w:val="0"/>
+        <w:autoSpaceDN w:val="0"/>
+        <w:adjustRightInd w:val="0"/>
+        <w:spacing w:after="0" w:line="240" w:lineRule="auto"/>
+        <w:jc w:val="left"/>
+        <w:rPr>
+          <w:rFonts w:ascii="Consolas" w:hAnsi="Consolas" w:cs="Consolas"/>
+          <w:color w:val="000000"/>
+          <w:sz w:val="19"/>
+          <w:szCs w:val="19"/>
+        </w:rPr>
+      </w:pPr>
+      <w:r>
+        <w:rPr>
+          <w:rFonts w:ascii="Consolas" w:hAnsi="Consolas" w:cs="Consolas"/>
+          <w:color w:val="000000"/>
+          <w:sz w:val="19"/>
+          <w:szCs w:val="19"/>
+        </w:rPr>
+        <w:t xml:space="preserve">    }</w:t>
+      </w:r>
+    </w:p>
+    <w:p>
+      <w:pPr>
+        <w:autoSpaceDE w:val="0"/>
+        <w:autoSpaceDN w:val="0"/>
+        <w:adjustRightInd w:val="0"/>
+        <w:spacing w:after="0" w:line="240" w:lineRule="auto"/>
+        <w:jc w:val="left"/>
+        <w:rPr>
+          <w:rFonts w:ascii="Consolas" w:hAnsi="Consolas" w:cs="Consolas"/>
+          <w:color w:val="000000"/>
+          <w:sz w:val="19"/>
+          <w:szCs w:val="19"/>
+        </w:rPr>
+      </w:pPr>
+      <w:r>
+        <w:rPr>
+          <w:rFonts w:ascii="Consolas" w:hAnsi="Consolas" w:cs="Consolas"/>
+          <w:color w:val="000000"/>
+          <w:sz w:val="19"/>
+          <w:szCs w:val="19"/>
+        </w:rPr>
+        <w:t>}</w:t>
+      </w:r>
+    </w:p>
+    <w:p/>
     <w:p>
       <w:pPr>
         <w:spacing w:line="259" w:lineRule="auto"/>
@@ -2236,7 +4083,6 @@
           <w:szCs w:val="32"/>
         </w:rPr>
       </w:pPr>
-      <w:bookmarkStart w:id="8" w:name="_Toc57819142"/>
       <w:r>
         <w:br w:type="page"/>
       </w:r>
@@ -2245,31 +4091,41 @@
       <w:pPr>
         <w:pStyle w:val="Ttulo1"/>
       </w:pPr>
+      <w:bookmarkStart w:id="10" w:name="_Toc58145987"/>
       <w:proofErr w:type="spellStart"/>
       <w:r>
         <w:lastRenderedPageBreak/>
         <w:t>Github</w:t>
       </w:r>
-      <w:bookmarkEnd w:id="8"/>
-      <w:proofErr w:type="spellEnd"/>
-    </w:p>
-    <w:p>
-      <w:r>
-        <w:t>https://github.com/endroni/Sistema.git</w:t>
-      </w:r>
-    </w:p>
-    <w:p/>
+      <w:bookmarkEnd w:id="10"/>
+      <w:proofErr w:type="spellEnd"/>
+    </w:p>
+    <w:p>
+      <w:r>
+        <w:t>https://github.com/endroni/ProgramacaoDeAplicativos.git</w:t>
+      </w:r>
+    </w:p>
+    <w:p>
+      <w:bookmarkStart w:id="11" w:name="_Toc21338786"/>
+      <w:r>
+        <w:t>Subpasta Extras/</w:t>
+      </w:r>
+      <w:proofErr w:type="spellStart"/>
+      <w:r>
+        <w:t>CalculoIdade</w:t>
+      </w:r>
+      <w:proofErr w:type="spellEnd"/>
+    </w:p>
     <w:p>
       <w:pPr>
         <w:pStyle w:val="Ttulo1"/>
       </w:pPr>
-      <w:bookmarkStart w:id="9" w:name="_Toc21338786"/>
-      <w:bookmarkStart w:id="10" w:name="_Toc57819143"/>
+      <w:bookmarkStart w:id="12" w:name="_Toc58145988"/>
       <w:r>
         <w:t>Conclusão</w:t>
       </w:r>
-      <w:bookmarkEnd w:id="9"/>
-      <w:bookmarkEnd w:id="10"/>
+      <w:bookmarkEnd w:id="11"/>
+      <w:bookmarkEnd w:id="12"/>
     </w:p>
     <w:p>
       <w:r>
@@ -2329,201 +4185,67 @@
       </w:r>
     </w:p>
     <w:p>
-      <w:pPr>
-        <w:rPr>
-          <w:lang w:val="en-US"/>
-        </w:rPr>
-      </w:pPr>
-      <w:r>
-        <w:t xml:space="preserve">PRESSMAN, Roger S. </w:t>
+      <w:r>
+        <w:t>Documentação Microsoft</w:t>
+      </w:r>
+      <w:r>
+        <w:t>.</w:t>
       </w:r>
       <w:r>
         <w:rPr>
           <w:b/>
         </w:rPr>
-        <w:t>Engenharia de Software: uma abordagem</w:t>
-      </w:r>
+        <w:t xml:space="preserve"> </w:t>
+      </w:r>
+      <w:proofErr w:type="spellStart"/>
       <w:r>
         <w:rPr>
           <w:b/>
         </w:rPr>
+        <w:t>DateTime</w:t>
+      </w:r>
+      <w:proofErr w:type="spellEnd"/>
+      <w:r>
+        <w:rPr>
+          <w:b/>
+        </w:rPr>
+        <w:t xml:space="preserve"> Estrutura</w:t>
+      </w:r>
+      <w:r>
+        <w:t xml:space="preserve">: </w:t>
+      </w:r>
+      <w:r>
+        <w:t>.NET</w:t>
+      </w:r>
+      <w:r>
+        <w:t>.</w:t>
+      </w:r>
+      <w:r>
+        <w:t xml:space="preserve"> Disponível em: </w:t>
+      </w:r>
+      <w:r>
+        <w:t>&lt;</w:t>
+      </w:r>
+      <w:r>
+        <w:t>https://docs.microsoft.com/pt-br/dotnet/api/system.datetime?view=net-5.0</w:t>
+      </w:r>
+      <w:r>
+        <w:t xml:space="preserve"> /</w:t>
+      </w:r>
+      <w:r>
+        <w:t xml:space="preserve">&gt;. Acesso em: </w:t>
+      </w:r>
+      <w:r>
+        <w:t>06</w:t>
+      </w:r>
+      <w:r>
+        <w:t xml:space="preserve"> de</w:t>
+      </w:r>
+      <w:r>
         <w:t xml:space="preserve"> </w:t>
       </w:r>
       <w:r>
-        <w:rPr>
-          <w:b/>
-        </w:rPr>
-        <w:t>profissional</w:t>
-      </w:r>
-      <w:r>
-        <w:t xml:space="preserve">. </w:t>
-      </w:r>
-      <w:r>
-        <w:rPr>
-          <w:lang w:val="en-US"/>
-        </w:rPr>
-        <w:t xml:space="preserve">7. ed. São Paulo: Pearson </w:t>
-      </w:r>
-      <w:proofErr w:type="spellStart"/>
-      <w:r>
-        <w:rPr>
-          <w:lang w:val="en-US"/>
-        </w:rPr>
-        <w:t>Makron</w:t>
-      </w:r>
-      <w:proofErr w:type="spellEnd"/>
-      <w:r>
-        <w:rPr>
-          <w:lang w:val="en-US"/>
-        </w:rPr>
-        <w:t xml:space="preserve"> Books, 2011. </w:t>
-      </w:r>
-    </w:p>
-    <w:p>
-      <w:pPr>
-        <w:rPr>
-          <w:lang w:val="en-US"/>
-        </w:rPr>
-      </w:pPr>
-      <w:r>
-        <w:rPr>
-          <w:lang w:val="en-US"/>
-        </w:rPr>
-        <w:t xml:space="preserve">SOMMERVILLE, Ian. </w:t>
-      </w:r>
-      <w:proofErr w:type="spellStart"/>
-      <w:r>
-        <w:rPr>
-          <w:b/>
-          <w:lang w:val="en-US"/>
-        </w:rPr>
-        <w:t>Engenharia</w:t>
-      </w:r>
-      <w:proofErr w:type="spellEnd"/>
-      <w:r>
-        <w:rPr>
-          <w:b/>
-          <w:lang w:val="en-US"/>
-        </w:rPr>
-        <w:t xml:space="preserve"> de Software</w:t>
-      </w:r>
-      <w:r>
-        <w:rPr>
-          <w:lang w:val="en-US"/>
-        </w:rPr>
-        <w:t xml:space="preserve">. </w:t>
-      </w:r>
-      <w:r>
-        <w:rPr>
-          <w:lang w:val="en-US"/>
-        </w:rPr>
-        <w:t xml:space="preserve">8. ed. São Paulo: Pearson Addison Wesley, 2007. </w:t>
-      </w:r>
-    </w:p>
-    <w:p>
-      <w:r>
-        <w:t xml:space="preserve">TONSIG, Sergio Luiz. </w:t>
-      </w:r>
-      <w:r>
-        <w:rPr>
-          <w:b/>
-        </w:rPr>
-        <w:t>Engenharia de Software: análise e projeto de sistemas</w:t>
-      </w:r>
-      <w:r>
-        <w:t>. 2. ed. Rio de Janeiro: Ciência Moderna, 2008.</w:t>
-      </w:r>
-    </w:p>
-    <w:p>
-      <w:pPr>
-        <w:rPr>
-          <w:b/>
-        </w:rPr>
-      </w:pPr>
-      <w:r>
-        <w:rPr>
-          <w:b/>
-        </w:rPr>
-        <w:t>BIBLIOGRAFIA COMPLEMENTAR:</w:t>
-      </w:r>
-    </w:p>
-    <w:p>
-      <w:r>
-        <w:t xml:space="preserve">BEZERRA, Eduardo. </w:t>
-      </w:r>
-      <w:r>
-        <w:rPr>
-          <w:b/>
-        </w:rPr>
-        <w:t>Princípios de Análise e Projeto de Sistemas com UML</w:t>
-      </w:r>
-      <w:r>
-        <w:t xml:space="preserve">. Rio de Janeiro: </w:t>
-      </w:r>
-      <w:proofErr w:type="spellStart"/>
-      <w:r>
-        <w:t>Elsevier</w:t>
-      </w:r>
-      <w:proofErr w:type="spellEnd"/>
-      <w:r>
-        <w:t>, 2007.</w:t>
-      </w:r>
-    </w:p>
-    <w:p>
-      <w:r>
-        <w:t>Hugo Vasconcelos</w:t>
-      </w:r>
-      <w:r>
-        <w:t>.</w:t>
-      </w:r>
-      <w:r>
-        <w:rPr>
-          <w:b/>
-        </w:rPr>
-        <w:t xml:space="preserve"> Programando em MVC com C#</w:t>
-      </w:r>
-      <w:r>
-        <w:rPr>
-          <w:b/>
-        </w:rPr>
-        <w:t>.</w:t>
-      </w:r>
-      <w:r>
-        <w:t xml:space="preserve"> </w:t>
-      </w:r>
-      <w:proofErr w:type="spellStart"/>
-      <w:r>
-        <w:t>Udemy</w:t>
-      </w:r>
-      <w:proofErr w:type="spellEnd"/>
-      <w:r>
-        <w:t xml:space="preserve">: Desenvolvimento com </w:t>
-      </w:r>
-      <w:proofErr w:type="spellStart"/>
-      <w:r>
-        <w:t>CSharp</w:t>
-      </w:r>
-      <w:proofErr w:type="spellEnd"/>
-      <w:r>
-        <w:t xml:space="preserve">. Disponível em: </w:t>
-      </w:r>
-      <w:r>
-        <w:t>&lt;</w:t>
-      </w:r>
-      <w:r>
-        <w:t xml:space="preserve"> https://www.udemy.com/course/programando-em-mvc-com-c-4-camadas/</w:t>
-      </w:r>
-      <w:r>
-        <w:t xml:space="preserve">&gt;. Acesso em: </w:t>
-      </w:r>
-      <w:r>
-        <w:t>10 de</w:t>
-      </w:r>
-      <w:r>
-        <w:t xml:space="preserve"> </w:t>
-      </w:r>
-      <w:r>
-        <w:t>setembro de 2019</w:t>
+        <w:t>dezembro de 2020</w:t>
       </w:r>
       <w:r>
         <w:t>.</w:t>
@@ -2637,7 +4359,7 @@
           <w:rPr>
             <w:noProof/>
           </w:rPr>
-          <w:t>6</w:t>
+          <w:t>8</w:t>
         </w:r>
         <w:r>
           <w:fldChar w:fldCharType="end"/>
@@ -3948,7 +5670,7 @@
 </file>
 
 <file path=customXml/itemProps2.xml><?xml version="1.0" encoding="utf-8"?>
-<ds:datastoreItem xmlns:ds="http://schemas.openxmlformats.org/officeDocument/2006/customXml" ds:itemID="{DE1D52E2-3DED-4146-BFA8-4068CFA2ED4E}">
+<ds:datastoreItem xmlns:ds="http://schemas.openxmlformats.org/officeDocument/2006/customXml" ds:itemID="{C64846C8-7227-47ED-A9C6-F26794F19AE3}">
   <ds:schemaRefs>
     <ds:schemaRef ds:uri="http://schemas.openxmlformats.org/officeDocument/2006/bibliography"/>
   </ds:schemaRefs>

</xml_diff>